<commit_message>
Edits to lab 1 and added lab 2
</commit_message>
<xml_diff>
--- a/Lab1/IoT_Lab1_UART-1.docx
+++ b/Lab1/IoT_Lab1_UART-1.docx
@@ -40,15 +40,7 @@
         </w:numPr>
       </w:pPr>
       <w:r>
-        <w:t xml:space="preserve">Extract the code and open it through </w:t>
-      </w:r>
-      <w:proofErr w:type="spellStart"/>
-      <w:r>
-        <w:t>PlatformIO</w:t>
-      </w:r>
-      <w:proofErr w:type="spellEnd"/>
-      <w:r>
-        <w:t>.</w:t>
+        <w:t>Extract the code and open it through PlatformIO.</w:t>
       </w:r>
     </w:p>
     <w:p>
@@ -65,6 +57,51 @@
     </w:p>
     <w:p>
       <w:pPr>
+        <w:ind w:left="360"/>
+      </w:pPr>
+      <w:r>
+        <w:rPr>
+          <w:noProof/>
+        </w:rPr>
+        <w:drawing>
+          <wp:inline distT="0" distB="0" distL="0" distR="0" wp14:anchorId="02E6E962" wp14:editId="3BAEF2E9">
+            <wp:extent cx="5943600" cy="3122295"/>
+            <wp:effectExtent l="0" t="0" r="0" b="1905"/>
+            <wp:docPr id="420351036" name="Picture 1"/>
+            <wp:cNvGraphicFramePr>
+              <a:graphicFrameLocks xmlns:a="http://schemas.openxmlformats.org/drawingml/2006/main" noChangeAspect="1"/>
+            </wp:cNvGraphicFramePr>
+            <a:graphic xmlns:a="http://schemas.openxmlformats.org/drawingml/2006/main">
+              <a:graphicData uri="http://schemas.openxmlformats.org/drawingml/2006/picture">
+                <pic:pic xmlns:pic="http://schemas.openxmlformats.org/drawingml/2006/picture">
+                  <pic:nvPicPr>
+                    <pic:cNvPr id="420351036" name=""/>
+                    <pic:cNvPicPr/>
+                  </pic:nvPicPr>
+                  <pic:blipFill>
+                    <a:blip r:embed="rId8"/>
+                    <a:stretch>
+                      <a:fillRect/>
+                    </a:stretch>
+                  </pic:blipFill>
+                  <pic:spPr>
+                    <a:xfrm>
+                      <a:off x="0" y="0"/>
+                      <a:ext cx="5943600" cy="3122295"/>
+                    </a:xfrm>
+                    <a:prstGeom prst="rect">
+                      <a:avLst/>
+                    </a:prstGeom>
+                  </pic:spPr>
+                </pic:pic>
+              </a:graphicData>
+            </a:graphic>
+          </wp:inline>
+        </w:drawing>
+      </w:r>
+    </w:p>
+    <w:p>
+      <w:pPr>
         <w:pStyle w:val="Heading2"/>
       </w:pPr>
       <w:r>
@@ -89,18 +126,10 @@
         </w:numPr>
       </w:pPr>
       <w:r>
-        <w:t xml:space="preserve">Make sure the serial monitor is closed. Every time you run the code you must hit the </w:t>
-      </w:r>
-      <w:proofErr w:type="gramStart"/>
-      <w:r>
-        <w:t>enable</w:t>
-      </w:r>
-      <w:r>
-        <w:t>(</w:t>
-      </w:r>
-      <w:proofErr w:type="gramEnd"/>
-      <w:r>
-        <w:t>EN)</w:t>
+        <w:t>Make sure the serial monitor is closed. Every time you run the code you must hit the enable</w:t>
+      </w:r>
+      <w:r>
+        <w:t>(EN)</w:t>
       </w:r>
       <w:r>
         <w:t xml:space="preserve"> button</w:t>
@@ -111,6 +140,62 @@
       <w:r>
         <w:t xml:space="preserve"> each attempt to connect.</w:t>
       </w:r>
+    </w:p>
+    <w:p>
+      <w:pPr>
+        <w:pStyle w:val="ListParagraph"/>
+      </w:pPr>
+    </w:p>
+    <w:p>
+      <w:pPr>
+        <w:pStyle w:val="ListParagraph"/>
+      </w:pPr>
+      <w:r>
+        <w:rPr>
+          <w:noProof/>
+        </w:rPr>
+        <w:lastRenderedPageBreak/>
+        <w:drawing>
+          <wp:inline distT="0" distB="0" distL="0" distR="0" wp14:anchorId="1F32A845" wp14:editId="3E78E790">
+            <wp:extent cx="5943600" cy="3038475"/>
+            <wp:effectExtent l="0" t="0" r="0" b="9525"/>
+            <wp:docPr id="935995071" name="Picture 1"/>
+            <wp:cNvGraphicFramePr>
+              <a:graphicFrameLocks xmlns:a="http://schemas.openxmlformats.org/drawingml/2006/main" noChangeAspect="1"/>
+            </wp:cNvGraphicFramePr>
+            <a:graphic xmlns:a="http://schemas.openxmlformats.org/drawingml/2006/main">
+              <a:graphicData uri="http://schemas.openxmlformats.org/drawingml/2006/picture">
+                <pic:pic xmlns:pic="http://schemas.openxmlformats.org/drawingml/2006/picture">
+                  <pic:nvPicPr>
+                    <pic:cNvPr id="935995071" name=""/>
+                    <pic:cNvPicPr/>
+                  </pic:nvPicPr>
+                  <pic:blipFill>
+                    <a:blip r:embed="rId9"/>
+                    <a:stretch>
+                      <a:fillRect/>
+                    </a:stretch>
+                  </pic:blipFill>
+                  <pic:spPr>
+                    <a:xfrm>
+                      <a:off x="0" y="0"/>
+                      <a:ext cx="5943600" cy="3038475"/>
+                    </a:xfrm>
+                    <a:prstGeom prst="rect">
+                      <a:avLst/>
+                    </a:prstGeom>
+                  </pic:spPr>
+                </pic:pic>
+              </a:graphicData>
+            </a:graphic>
+          </wp:inline>
+        </w:drawing>
+      </w:r>
+    </w:p>
+    <w:p>
+      <w:pPr>
+        <w:pStyle w:val="ListParagraph"/>
+      </w:pPr>
     </w:p>
     <w:p>
       <w:pPr>
@@ -137,6 +222,59 @@
         <w:pStyle w:val="ListParagraph"/>
       </w:pPr>
       <w:r>
+        <w:rPr>
+          <w:noProof/>
+        </w:rPr>
+        <w:drawing>
+          <wp:inline distT="0" distB="0" distL="0" distR="0" wp14:anchorId="2478C2B8" wp14:editId="1A3D0735">
+            <wp:extent cx="5943600" cy="2124075"/>
+            <wp:effectExtent l="0" t="0" r="0" b="9525"/>
+            <wp:docPr id="786980086" name="Picture 1"/>
+            <wp:cNvGraphicFramePr>
+              <a:graphicFrameLocks xmlns:a="http://schemas.openxmlformats.org/drawingml/2006/main" noChangeAspect="1"/>
+            </wp:cNvGraphicFramePr>
+            <a:graphic xmlns:a="http://schemas.openxmlformats.org/drawingml/2006/main">
+              <a:graphicData uri="http://schemas.openxmlformats.org/drawingml/2006/picture">
+                <pic:pic xmlns:pic="http://schemas.openxmlformats.org/drawingml/2006/picture">
+                  <pic:nvPicPr>
+                    <pic:cNvPr id="786980086" name=""/>
+                    <pic:cNvPicPr/>
+                  </pic:nvPicPr>
+                  <pic:blipFill>
+                    <a:blip r:embed="rId10"/>
+                    <a:stretch>
+                      <a:fillRect/>
+                    </a:stretch>
+                  </pic:blipFill>
+                  <pic:spPr>
+                    <a:xfrm>
+                      <a:off x="0" y="0"/>
+                      <a:ext cx="5943600" cy="2124075"/>
+                    </a:xfrm>
+                    <a:prstGeom prst="rect">
+                      <a:avLst/>
+                    </a:prstGeom>
+                  </pic:spPr>
+                </pic:pic>
+              </a:graphicData>
+            </a:graphic>
+          </wp:inline>
+        </w:drawing>
+      </w:r>
+    </w:p>
+    <w:p>
+      <w:pPr>
+        <w:pStyle w:val="ListParagraph"/>
+      </w:pPr>
+      <w:r>
+        <w:t xml:space="preserve">The serial port does not look properly configured because it is not human-readable. </w:t>
+      </w:r>
+    </w:p>
+    <w:p>
+      <w:pPr>
+        <w:pStyle w:val="ListParagraph"/>
+      </w:pPr>
+      <w:r>
         <w:t>– Python script opens a connection to the terminal, you know if you can translate to human language, otherwise it will be nonsense – pressing the button is to reset the board. Screenshots help complete the lab to get partial credit if you get it wrong</w:t>
       </w:r>
     </w:p>
@@ -186,6 +324,23 @@
     </w:p>
     <w:p>
       <w:pPr>
+        <w:pStyle w:val="ListParagraph"/>
+      </w:pPr>
+      <w:r>
+        <w:t>Baud</w:t>
+      </w:r>
+      <w:r>
+        <w:t xml:space="preserve"> </w:t>
+      </w:r>
+      <w:r>
+        <w:t xml:space="preserve">rate 9600 and parity </w:t>
+      </w:r>
+      <w:r>
+        <w:t>odd</w:t>
+      </w:r>
+    </w:p>
+    <w:p>
+      <w:pPr>
         <w:pStyle w:val="Heading2"/>
       </w:pPr>
       <w:r>
@@ -246,7 +401,11 @@
         <w:t xml:space="preserve">letter </w:t>
       </w:r>
       <w:r>
-        <w:t>(A-Z)</w:t>
+        <w:t>(A-</w:t>
+      </w:r>
+      <w:r>
+        <w:lastRenderedPageBreak/>
+        <w:t>Z)</w:t>
       </w:r>
       <w:r>
         <w:t>,</w:t>
@@ -284,6 +443,69 @@
       <w:r>
         <w:t xml:space="preserve"> the script we made in class)</w:t>
       </w:r>
+    </w:p>
+    <w:p>
+      <w:pPr>
+        <w:pStyle w:val="ListParagraph"/>
+      </w:pPr>
+    </w:p>
+    <w:p>
+      <w:pPr>
+        <w:pStyle w:val="ListParagraph"/>
+      </w:pPr>
+      <w:r>
+        <w:t>I0t</w:t>
+      </w:r>
+    </w:p>
+    <w:p>
+      <w:pPr>
+        <w:pStyle w:val="ListParagraph"/>
+      </w:pPr>
+      <w:r>
+        <w:rPr>
+          <w:noProof/>
+        </w:rPr>
+        <w:drawing>
+          <wp:inline distT="0" distB="0" distL="0" distR="0" wp14:anchorId="71CF02D4" wp14:editId="540937B9">
+            <wp:extent cx="5943600" cy="2406015"/>
+            <wp:effectExtent l="0" t="0" r="0" b="0"/>
+            <wp:docPr id="1135975405" name="Picture 1"/>
+            <wp:cNvGraphicFramePr>
+              <a:graphicFrameLocks xmlns:a="http://schemas.openxmlformats.org/drawingml/2006/main" noChangeAspect="1"/>
+            </wp:cNvGraphicFramePr>
+            <a:graphic xmlns:a="http://schemas.openxmlformats.org/drawingml/2006/main">
+              <a:graphicData uri="http://schemas.openxmlformats.org/drawingml/2006/picture">
+                <pic:pic xmlns:pic="http://schemas.openxmlformats.org/drawingml/2006/picture">
+                  <pic:nvPicPr>
+                    <pic:cNvPr id="1135975405" name=""/>
+                    <pic:cNvPicPr/>
+                  </pic:nvPicPr>
+                  <pic:blipFill>
+                    <a:blip r:embed="rId11"/>
+                    <a:stretch>
+                      <a:fillRect/>
+                    </a:stretch>
+                  </pic:blipFill>
+                  <pic:spPr>
+                    <a:xfrm>
+                      <a:off x="0" y="0"/>
+                      <a:ext cx="5943600" cy="2406015"/>
+                    </a:xfrm>
+                    <a:prstGeom prst="rect">
+                      <a:avLst/>
+                    </a:prstGeom>
+                  </pic:spPr>
+                </pic:pic>
+              </a:graphicData>
+            </a:graphic>
+          </wp:inline>
+        </w:drawing>
+      </w:r>
+    </w:p>
+    <w:p>
+      <w:pPr>
+        <w:pStyle w:val="ListParagraph"/>
+      </w:pPr>
     </w:p>
     <w:p>
       <w:pPr>
@@ -304,6 +526,59 @@
       </w:r>
       <w:r>
         <w:t xml:space="preserve"> and list it here.</w:t>
+      </w:r>
+    </w:p>
+    <w:p>
+      <w:pPr>
+        <w:pStyle w:val="ListParagraph"/>
+      </w:pPr>
+      <w:r>
+        <w:t>DummyPass</w:t>
+      </w:r>
+    </w:p>
+    <w:p>
+      <w:pPr>
+        <w:pStyle w:val="ListParagraph"/>
+      </w:pPr>
+      <w:r>
+        <w:rPr>
+          <w:noProof/>
+        </w:rPr>
+        <w:drawing>
+          <wp:inline distT="0" distB="0" distL="0" distR="0" wp14:anchorId="3204FC4B" wp14:editId="3E8903B2">
+            <wp:extent cx="5943600" cy="3822065"/>
+            <wp:effectExtent l="0" t="0" r="0" b="6985"/>
+            <wp:docPr id="1101777160" name="Picture 1"/>
+            <wp:cNvGraphicFramePr>
+              <a:graphicFrameLocks xmlns:a="http://schemas.openxmlformats.org/drawingml/2006/main" noChangeAspect="1"/>
+            </wp:cNvGraphicFramePr>
+            <a:graphic xmlns:a="http://schemas.openxmlformats.org/drawingml/2006/main">
+              <a:graphicData uri="http://schemas.openxmlformats.org/drawingml/2006/picture">
+                <pic:pic xmlns:pic="http://schemas.openxmlformats.org/drawingml/2006/picture">
+                  <pic:nvPicPr>
+                    <pic:cNvPr id="1101777160" name=""/>
+                    <pic:cNvPicPr/>
+                  </pic:nvPicPr>
+                  <pic:blipFill>
+                    <a:blip r:embed="rId12"/>
+                    <a:stretch>
+                      <a:fillRect/>
+                    </a:stretch>
+                  </pic:blipFill>
+                  <pic:spPr>
+                    <a:xfrm>
+                      <a:off x="0" y="0"/>
+                      <a:ext cx="5943600" cy="3822065"/>
+                    </a:xfrm>
+                    <a:prstGeom prst="rect">
+                      <a:avLst/>
+                    </a:prstGeom>
+                  </pic:spPr>
+                </pic:pic>
+              </a:graphicData>
+            </a:graphic>
+          </wp:inline>
+        </w:drawing>
       </w:r>
     </w:p>
     <w:p>
@@ -366,6 +641,24 @@
     <w:p>
       <w:pPr>
         <w:pStyle w:val="ListParagraph"/>
+      </w:pPr>
+    </w:p>
+    <w:p>
+      <w:pPr>
+        <w:pStyle w:val="ListParagraph"/>
+      </w:pPr>
+      <w:r>
+        <w:t>A method to brute force a password of n characters in which each character would be a valid ASCII character</w:t>
+      </w:r>
+    </w:p>
+    <w:p>
+      <w:pPr>
+        <w:pStyle w:val="ListParagraph"/>
+      </w:pPr>
+    </w:p>
+    <w:p>
+      <w:pPr>
+        <w:pStyle w:val="ListParagraph"/>
         <w:numPr>
           <w:ilvl w:val="0"/>
           <w:numId w:val="1"/>
@@ -415,6 +708,28 @@
     <w:p>
       <w:pPr>
         <w:pStyle w:val="ListParagraph"/>
+        <w:rPr>
+          <w:b/>
+          <w:bCs/>
+        </w:rPr>
+      </w:pPr>
+    </w:p>
+    <w:p>
+      <w:pPr>
+        <w:pStyle w:val="ListParagraph"/>
+      </w:pPr>
+      <w:r>
+        <w:t xml:space="preserve">A method to brute force a password of unknown length would be </w:t>
+      </w:r>
+    </w:p>
+    <w:p>
+      <w:pPr>
+        <w:pStyle w:val="ListParagraph"/>
+      </w:pPr>
+    </w:p>
+    <w:p>
+      <w:pPr>
+        <w:pStyle w:val="ListParagraph"/>
         <w:numPr>
           <w:ilvl w:val="0"/>
           <w:numId w:val="1"/>
@@ -428,6 +743,14 @@
       </w:r>
       <w:r>
         <w:t>one method in which the UART connection could be better secured.</w:t>
+      </w:r>
+    </w:p>
+    <w:p>
+      <w:pPr>
+        <w:pStyle w:val="ListParagraph"/>
+      </w:pPr>
+      <w:r>
+        <w:t xml:space="preserve">A method a UART connection could be better secured would be. </w:t>
       </w:r>
     </w:p>
     <w:sectPr>

</xml_diff>